<commit_message>
SW02 - sim implemented rev 1.0
</commit_message>
<xml_diff>
--- a/docs/DIS_SW02_POLJAK.docx
+++ b/docs/DIS_SW02_POLJAK.docx
@@ -1,6 +1,6 @@
 
 <file path=word/document.xml><?xml version="1.0" encoding="utf-8"?>
-<w:document xmlns:wpc="http://schemas.microsoft.com/office/word/2010/wordprocessingCanvas" xmlns:cx="http://schemas.microsoft.com/office/drawing/2014/chartex" xmlns:cx1="http://schemas.microsoft.com/office/drawing/2015/9/8/chartex" xmlns:cx2="http://schemas.microsoft.com/office/drawing/2015/10/21/chartex" xmlns:cx3="http://schemas.microsoft.com/office/drawing/2016/5/9/chartex" xmlns:cx4="http://schemas.microsoft.com/office/drawing/2016/5/10/chartex" xmlns:cx5="http://schemas.microsoft.com/office/drawing/2016/5/11/chartex" xmlns:cx6="http://schemas.microsoft.com/office/drawing/2016/5/12/chartex" xmlns:cx7="http://schemas.microsoft.com/office/drawing/2016/5/13/chartex" xmlns:cx8="http://schemas.microsoft.com/office/drawing/2016/5/14/chartex" xmlns:mc="http://schemas.openxmlformats.org/markup-compatibility/2006" xmlns:aink="http://schemas.microsoft.com/office/drawing/2016/ink" xmlns:am3d="http://schemas.microsoft.com/office/drawing/2017/model3d" xmlns:o="urn:schemas-microsoft-com:office:office" xmlns:oel="http://schemas.microsoft.com/office/2019/extlst" xmlns:r="http://schemas.openxmlformats.org/officeDocument/2006/relationships" xmlns:m="http://schemas.openxmlformats.org/officeDocument/2006/math" xmlns:v="urn:schemas-microsoft-com:vml" xmlns:wp14="http://schemas.microsoft.com/office/word/2010/wordprocessingDrawing" xmlns:wp="http://schemas.openxmlformats.org/drawingml/2006/wordprocessingDrawing" xmlns:w10="urn:schemas-microsoft-com:office:word" xmlns:w="http://schemas.openxmlformats.org/wordprocessingml/2006/main" xmlns:w14="http://schemas.microsoft.com/office/word/2010/wordml" xmlns:w15="http://schemas.microsoft.com/office/word/2012/wordml" xmlns:w16cex="http://schemas.microsoft.com/office/word/2018/wordml/cex" xmlns:w16cid="http://schemas.microsoft.com/office/word/2016/wordml/cid" xmlns:w16="http://schemas.microsoft.com/office/word/2018/wordml" xmlns:w16du="http://schemas.microsoft.com/office/word/2023/wordml/word16du" xmlns:w16sdtdh="http://schemas.microsoft.com/office/word/2020/wordml/sdtdatahash" xmlns:w16sdtfl="http://schemas.microsoft.com/office/word/2024/wordml/sdtformatlock" xmlns:w16se="http://schemas.microsoft.com/office/word/2015/wordml/symex" xmlns:wpg="http://schemas.microsoft.com/office/word/2010/wordprocessingGroup" xmlns:wpi="http://schemas.microsoft.com/office/word/2010/wordprocessingInk" xmlns:wne="http://schemas.microsoft.com/office/word/2006/wordml" xmlns:wps="http://schemas.microsoft.com/office/word/2010/wordprocessingShape" mc:Ignorable="w14 w15 w16se w16cid w16 w16cex w16sdtdh w16sdtfl w16du wp14">
+<w:document xmlns:wpc="http://schemas.microsoft.com/office/word/2010/wordprocessingCanvas" xmlns:mc="http://schemas.openxmlformats.org/markup-compatibility/2006" xmlns:o="urn:schemas-microsoft-com:office:office" xmlns:r="http://schemas.openxmlformats.org/officeDocument/2006/relationships" xmlns:m="http://schemas.openxmlformats.org/officeDocument/2006/math" xmlns:v="urn:schemas-microsoft-com:vml" xmlns:wp14="http://schemas.microsoft.com/office/word/2010/wordprocessingDrawing" xmlns:wp="http://schemas.openxmlformats.org/drawingml/2006/wordprocessingDrawing" xmlns:w10="urn:schemas-microsoft-com:office:word" xmlns:w="http://schemas.openxmlformats.org/wordprocessingml/2006/main" xmlns:w14="http://schemas.microsoft.com/office/word/2010/wordml" xmlns:w15="http://schemas.microsoft.com/office/word/2012/wordml" xmlns:wpg="http://schemas.microsoft.com/office/word/2010/wordprocessingGroup" xmlns:wpi="http://schemas.microsoft.com/office/word/2010/wordprocessingInk" xmlns:wne="http://schemas.microsoft.com/office/word/2006/wordml" xmlns:wps="http://schemas.microsoft.com/office/word/2010/wordprocessingShape" mc:Ignorable="w14 w15 wp14">
   <w:body>
     <w:p>
       <w:pPr>
@@ -203,21 +203,7 @@
         <w:rPr>
           <w:b/>
         </w:rPr>
-        <w:t xml:space="preserve">Ing. Andrea </w:t>
-      </w:r>
-      <w:proofErr w:type="spellStart"/>
-      <w:r>
-        <w:rPr>
-          <w:b/>
-        </w:rPr>
-        <w:t>Galadíková</w:t>
-      </w:r>
-      <w:proofErr w:type="spellEnd"/>
-      <w:r>
-        <w:rPr>
-          <w:b/>
-        </w:rPr>
-        <w:t>, PhD.</w:t>
+        <w:t>Ing. Andrea Galadíková, PhD.</w:t>
       </w:r>
     </w:p>
     <w:p>
@@ -281,11 +267,7 @@
             <w:rPr>
               <w:rFonts w:eastAsiaTheme="minorEastAsia"/>
               <w:noProof/>
-              <w:kern w:val="2"/>
-              <w:sz w:val="24"/>
-              <w:szCs w:val="24"/>
-              <w:lang w:eastAsia="sk-SK"/>
-              <w14:ligatures w14:val="standardContextual"/>
+              <w:lang w:val="en-US"/>
             </w:rPr>
           </w:pPr>
           <w:r>
@@ -297,7 +279,7 @@
           <w:r>
             <w:fldChar w:fldCharType="separate"/>
           </w:r>
-          <w:hyperlink w:anchor="_Toc193830553" w:history="1">
+          <w:hyperlink w:anchor="_Toc194449922" w:history="1">
             <w:r>
               <w:rPr>
                 <w:rStyle w:val="Hyperlink"/>
@@ -324,7 +306,7 @@
                 <w:noProof/>
                 <w:webHidden/>
               </w:rPr>
-              <w:instrText xml:space="preserve"> PAGEREF _Toc193830553 \h </w:instrText>
+              <w:instrText xml:space="preserve"> PAGEREF _Toc194449922 \h </w:instrText>
             </w:r>
             <w:r>
               <w:rPr>
@@ -364,14 +346,10 @@
             <w:rPr>
               <w:rFonts w:eastAsiaTheme="minorEastAsia"/>
               <w:noProof/>
-              <w:kern w:val="2"/>
-              <w:sz w:val="24"/>
-              <w:szCs w:val="24"/>
-              <w:lang w:eastAsia="sk-SK"/>
-              <w14:ligatures w14:val="standardContextual"/>
+              <w:lang w:val="en-US"/>
             </w:rPr>
           </w:pPr>
-          <w:hyperlink w:anchor="_Toc193830554" w:history="1">
+          <w:hyperlink w:anchor="_Toc194449923" w:history="1">
             <w:r>
               <w:rPr>
                 <w:rStyle w:val="Hyperlink"/>
@@ -398,7 +376,7 @@
                 <w:noProof/>
                 <w:webHidden/>
               </w:rPr>
-              <w:instrText xml:space="preserve"> PAGEREF _Toc193830554 \h </w:instrText>
+              <w:instrText xml:space="preserve"> PAGEREF _Toc194449923 \h </w:instrText>
             </w:r>
             <w:r>
               <w:rPr>
@@ -438,14 +416,10 @@
             <w:rPr>
               <w:rFonts w:eastAsiaTheme="minorEastAsia"/>
               <w:noProof/>
-              <w:kern w:val="2"/>
-              <w:sz w:val="24"/>
-              <w:szCs w:val="24"/>
-              <w:lang w:eastAsia="sk-SK"/>
-              <w14:ligatures w14:val="standardContextual"/>
+              <w:lang w:val="en-US"/>
             </w:rPr>
           </w:pPr>
-          <w:hyperlink w:anchor="_Toc193830555" w:history="1">
+          <w:hyperlink w:anchor="_Toc194449924" w:history="1">
             <w:r>
               <w:rPr>
                 <w:rStyle w:val="Hyperlink"/>
@@ -472,7 +446,7 @@
                 <w:noProof/>
                 <w:webHidden/>
               </w:rPr>
-              <w:instrText xml:space="preserve"> PAGEREF _Toc193830555 \h </w:instrText>
+              <w:instrText xml:space="preserve"> PAGEREF _Toc194449924 \h </w:instrText>
             </w:r>
             <w:r>
               <w:rPr>
@@ -512,14 +486,10 @@
             <w:rPr>
               <w:rFonts w:eastAsiaTheme="minorEastAsia"/>
               <w:noProof/>
-              <w:kern w:val="2"/>
-              <w:sz w:val="24"/>
-              <w:szCs w:val="24"/>
-              <w:lang w:eastAsia="sk-SK"/>
-              <w14:ligatures w14:val="standardContextual"/>
+              <w:lang w:val="en-US"/>
             </w:rPr>
           </w:pPr>
-          <w:hyperlink w:anchor="_Toc193830556" w:history="1">
+          <w:hyperlink w:anchor="_Toc194449925" w:history="1">
             <w:r>
               <w:rPr>
                 <w:rStyle w:val="Hyperlink"/>
@@ -546,7 +516,7 @@
                 <w:noProof/>
                 <w:webHidden/>
               </w:rPr>
-              <w:instrText xml:space="preserve"> PAGEREF _Toc193830556 \h </w:instrText>
+              <w:instrText xml:space="preserve"> PAGEREF _Toc194449925 \h </w:instrText>
             </w:r>
             <w:r>
               <w:rPr>
@@ -567,6 +537,90 @@
                 <w:webHidden/>
               </w:rPr>
               <w:t>9</w:t>
+            </w:r>
+            <w:r>
+              <w:rPr>
+                <w:noProof/>
+                <w:webHidden/>
+              </w:rPr>
+              <w:fldChar w:fldCharType="end"/>
+            </w:r>
+          </w:hyperlink>
+        </w:p>
+        <w:p>
+          <w:pPr>
+            <w:pStyle w:val="TOC1"/>
+            <w:tabs>
+              <w:tab w:val="right" w:leader="dot" w:pos="9062"/>
+            </w:tabs>
+            <w:rPr>
+              <w:rFonts w:eastAsiaTheme="minorEastAsia"/>
+              <w:noProof/>
+              <w:lang w:val="en-US"/>
+            </w:rPr>
+          </w:pPr>
+          <w:hyperlink w:anchor="_Toc194449926" w:history="1">
+            <w:r>
+              <w:rPr>
+                <w:rStyle w:val="Hyperlink"/>
+                <w:noProof/>
+              </w:rPr>
+              <w:t>Architektúra rieše</w:t>
+            </w:r>
+            <w:r>
+              <w:rPr>
+                <w:rStyle w:val="Hyperlink"/>
+                <w:noProof/>
+              </w:rPr>
+              <w:t>n</w:t>
+            </w:r>
+            <w:r>
+              <w:rPr>
+                <w:rStyle w:val="Hyperlink"/>
+                <w:noProof/>
+              </w:rPr>
+              <w:t>ia</w:t>
+            </w:r>
+            <w:r>
+              <w:rPr>
+                <w:noProof/>
+                <w:webHidden/>
+              </w:rPr>
+              <w:tab/>
+            </w:r>
+            <w:r>
+              <w:rPr>
+                <w:noProof/>
+                <w:webHidden/>
+              </w:rPr>
+              <w:fldChar w:fldCharType="begin"/>
+            </w:r>
+            <w:r>
+              <w:rPr>
+                <w:noProof/>
+                <w:webHidden/>
+              </w:rPr>
+              <w:instrText xml:space="preserve"> PAGEREF _Toc194449926 \h </w:instrText>
+            </w:r>
+            <w:r>
+              <w:rPr>
+                <w:noProof/>
+                <w:webHidden/>
+              </w:rPr>
+            </w:r>
+            <w:r>
+              <w:rPr>
+                <w:noProof/>
+                <w:webHidden/>
+              </w:rPr>
+              <w:fldChar w:fldCharType="separate"/>
+            </w:r>
+            <w:r>
+              <w:rPr>
+                <w:noProof/>
+                <w:webHidden/>
+              </w:rPr>
+              <w:t>10</w:t>
             </w:r>
             <w:r>
               <w:rPr>
@@ -616,11 +670,7 @@
         <w:rPr>
           <w:rFonts w:eastAsiaTheme="minorEastAsia"/>
           <w:noProof/>
-          <w:kern w:val="2"/>
-          <w:sz w:val="24"/>
-          <w:szCs w:val="24"/>
-          <w:lang w:eastAsia="sk-SK"/>
-          <w14:ligatures w14:val="standardContextual"/>
+          <w:lang w:val="en-US"/>
         </w:rPr>
       </w:pPr>
       <w:r>
@@ -632,7 +682,7 @@
       <w:r>
         <w:fldChar w:fldCharType="separate"/>
       </w:r>
-      <w:hyperlink w:anchor="_Toc193830559" w:history="1">
+      <w:hyperlink w:anchor="_Toc193961777" w:history="1">
         <w:r>
           <w:rPr>
             <w:rStyle w:val="Hyperlink"/>
@@ -659,7 +709,7 @@
             <w:noProof/>
             <w:webHidden/>
           </w:rPr>
-          <w:instrText xml:space="preserve"> PAGEREF _Toc193830559 \h </w:instrText>
+          <w:instrText xml:space="preserve"> PAGEREF _Toc193961777 \h </w:instrText>
         </w:r>
         <w:r>
           <w:rPr>
@@ -699,14 +749,10 @@
         <w:rPr>
           <w:rFonts w:eastAsiaTheme="minorEastAsia"/>
           <w:noProof/>
-          <w:kern w:val="2"/>
-          <w:sz w:val="24"/>
-          <w:szCs w:val="24"/>
-          <w:lang w:eastAsia="sk-SK"/>
-          <w14:ligatures w14:val="standardContextual"/>
-        </w:rPr>
-      </w:pPr>
-      <w:hyperlink w:anchor="_Toc193830560" w:history="1">
+          <w:lang w:val="en-US"/>
+        </w:rPr>
+      </w:pPr>
+      <w:hyperlink w:anchor="_Toc193961778" w:history="1">
         <w:r>
           <w:rPr>
             <w:rStyle w:val="Hyperlink"/>
@@ -733,7 +779,7 @@
             <w:noProof/>
             <w:webHidden/>
           </w:rPr>
-          <w:instrText xml:space="preserve"> PAGEREF _Toc193830560 \h </w:instrText>
+          <w:instrText xml:space="preserve"> PAGEREF _Toc193961778 \h </w:instrText>
         </w:r>
         <w:r>
           <w:rPr>
@@ -773,14 +819,10 @@
         <w:rPr>
           <w:rFonts w:eastAsiaTheme="minorEastAsia"/>
           <w:noProof/>
-          <w:kern w:val="2"/>
-          <w:sz w:val="24"/>
-          <w:szCs w:val="24"/>
-          <w:lang w:eastAsia="sk-SK"/>
-          <w14:ligatures w14:val="standardContextual"/>
-        </w:rPr>
-      </w:pPr>
-      <w:hyperlink w:anchor="_Toc193830561" w:history="1">
+          <w:lang w:val="en-US"/>
+        </w:rPr>
+      </w:pPr>
+      <w:hyperlink w:anchor="_Toc193961779" w:history="1">
         <w:r>
           <w:rPr>
             <w:rStyle w:val="Hyperlink"/>
@@ -807,7 +849,7 @@
             <w:noProof/>
             <w:webHidden/>
           </w:rPr>
-          <w:instrText xml:space="preserve"> PAGEREF _Toc193830561 \h </w:instrText>
+          <w:instrText xml:space="preserve"> PAGEREF _Toc193961779 \h </w:instrText>
         </w:r>
         <w:r>
           <w:rPr>
@@ -847,14 +889,10 @@
         <w:rPr>
           <w:rFonts w:eastAsiaTheme="minorEastAsia"/>
           <w:noProof/>
-          <w:kern w:val="2"/>
-          <w:sz w:val="24"/>
-          <w:szCs w:val="24"/>
-          <w:lang w:eastAsia="sk-SK"/>
-          <w14:ligatures w14:val="standardContextual"/>
-        </w:rPr>
-      </w:pPr>
-      <w:hyperlink w:anchor="_Toc193830562" w:history="1">
+          <w:lang w:val="en-US"/>
+        </w:rPr>
+      </w:pPr>
+      <w:hyperlink w:anchor="_Toc193961780" w:history="1">
         <w:r>
           <w:rPr>
             <w:rStyle w:val="Hyperlink"/>
@@ -881,7 +919,7 @@
             <w:noProof/>
             <w:webHidden/>
           </w:rPr>
-          <w:instrText xml:space="preserve"> PAGEREF _Toc193830562 \h </w:instrText>
+          <w:instrText xml:space="preserve"> PAGEREF _Toc193961780 \h </w:instrText>
         </w:r>
         <w:r>
           <w:rPr>
@@ -921,14 +959,10 @@
         <w:rPr>
           <w:rFonts w:eastAsiaTheme="minorEastAsia"/>
           <w:noProof/>
-          <w:kern w:val="2"/>
-          <w:sz w:val="24"/>
-          <w:szCs w:val="24"/>
-          <w:lang w:eastAsia="sk-SK"/>
-          <w14:ligatures w14:val="standardContextual"/>
-        </w:rPr>
-      </w:pPr>
-      <w:hyperlink w:anchor="_Toc193830563" w:history="1">
+          <w:lang w:val="en-US"/>
+        </w:rPr>
+      </w:pPr>
+      <w:hyperlink w:anchor="_Toc193961781" w:history="1">
         <w:r>
           <w:rPr>
             <w:rStyle w:val="Hyperlink"/>
@@ -955,7 +989,7 @@
             <w:noProof/>
             <w:webHidden/>
           </w:rPr>
-          <w:instrText xml:space="preserve"> PAGEREF _Toc193830563 \h </w:instrText>
+          <w:instrText xml:space="preserve"> PAGEREF _Toc193961781 \h </w:instrText>
         </w:r>
         <w:r>
           <w:rPr>
@@ -976,6 +1010,76 @@
             <w:webHidden/>
           </w:rPr>
           <w:t>7</w:t>
+        </w:r>
+        <w:r>
+          <w:rPr>
+            <w:noProof/>
+            <w:webHidden/>
+          </w:rPr>
+          <w:fldChar w:fldCharType="end"/>
+        </w:r>
+      </w:hyperlink>
+    </w:p>
+    <w:p>
+      <w:pPr>
+        <w:pStyle w:val="TableofFigures"/>
+        <w:tabs>
+          <w:tab w:val="right" w:leader="dot" w:pos="9062"/>
+        </w:tabs>
+        <w:rPr>
+          <w:rFonts w:eastAsiaTheme="minorEastAsia"/>
+          <w:noProof/>
+          <w:lang w:val="en-US"/>
+        </w:rPr>
+      </w:pPr>
+      <w:hyperlink w:anchor="_Toc193961782" w:history="1">
+        <w:r>
+          <w:rPr>
+            <w:rStyle w:val="Hyperlink"/>
+            <w:noProof/>
+          </w:rPr>
+          <w:t>Obrázok 6 – diagram udalostnej simulácie</w:t>
+        </w:r>
+        <w:r>
+          <w:rPr>
+            <w:noProof/>
+            <w:webHidden/>
+          </w:rPr>
+          <w:tab/>
+        </w:r>
+        <w:r>
+          <w:rPr>
+            <w:noProof/>
+            <w:webHidden/>
+          </w:rPr>
+          <w:fldChar w:fldCharType="begin"/>
+        </w:r>
+        <w:r>
+          <w:rPr>
+            <w:noProof/>
+            <w:webHidden/>
+          </w:rPr>
+          <w:instrText xml:space="preserve"> PAGEREF _Toc193961782 \h </w:instrText>
+        </w:r>
+        <w:r>
+          <w:rPr>
+            <w:noProof/>
+            <w:webHidden/>
+          </w:rPr>
+        </w:r>
+        <w:r>
+          <w:rPr>
+            <w:noProof/>
+            <w:webHidden/>
+          </w:rPr>
+          <w:fldChar w:fldCharType="separate"/>
+        </w:r>
+        <w:r>
+          <w:rPr>
+            <w:noProof/>
+            <w:webHidden/>
+          </w:rPr>
+          <w:t>9</w:t>
         </w:r>
         <w:r>
           <w:rPr>
@@ -1024,17 +1128,51 @@
       </w:r>
     </w:p>
     <w:p>
-      <w:fldSimple w:instr=" TOC \h \z \c &quot;Tabuľka&quot; ">
-        <w:r>
-          <w:rPr>
-            <w:b/>
-            <w:bCs/>
-            <w:noProof/>
-            <w:lang w:val="en-US"/>
-          </w:rPr>
-          <w:t>No table of figures entries found.</w:t>
-        </w:r>
-      </w:fldSimple>
+      <w:r>
+        <w:rPr>
+          <w:b/>
+          <w:bCs/>
+          <w:noProof/>
+          <w:lang w:val="en-US"/>
+        </w:rPr>
+        <w:fldChar w:fldCharType="begin"/>
+      </w:r>
+      <w:r>
+        <w:rPr>
+          <w:b/>
+          <w:bCs/>
+          <w:noProof/>
+          <w:lang w:val="en-US"/>
+        </w:rPr>
+        <w:instrText xml:space="preserve"> TOC \h \z \c "Tabuľka" </w:instrText>
+      </w:r>
+      <w:r>
+        <w:rPr>
+          <w:b/>
+          <w:bCs/>
+          <w:noProof/>
+          <w:lang w:val="en-US"/>
+        </w:rPr>
+        <w:fldChar w:fldCharType="separate"/>
+      </w:r>
+      <w:r>
+        <w:rPr>
+          <w:b/>
+          <w:bCs/>
+          <w:noProof/>
+          <w:lang w:val="en-US"/>
+        </w:rPr>
+        <w:t>No table of figures entries found.</w:t>
+      </w:r>
+      <w:r>
+        <w:rPr>
+          <w:b/>
+          <w:bCs/>
+          <w:noProof/>
+          <w:lang w:val="en-US"/>
+        </w:rPr>
+        <w:fldChar w:fldCharType="end"/>
+      </w:r>
     </w:p>
     <w:p>
       <w:pPr>
@@ -1053,7 +1191,7 @@
       <w:pPr>
         <w:pStyle w:val="Heading1"/>
       </w:pPr>
-      <w:bookmarkStart w:id="0" w:name="_Toc193830553"/>
+      <w:bookmarkStart w:id="0" w:name="_Toc194449922"/>
       <w:r>
         <w:lastRenderedPageBreak/>
         <w:t>Validácia generátorov</w:t>
@@ -1078,7 +1216,7 @@
       <w:pPr>
         <w:pStyle w:val="Heading2"/>
       </w:pPr>
-      <w:bookmarkStart w:id="1" w:name="_Toc193830554"/>
+      <w:bookmarkStart w:id="1" w:name="_Toc194449923"/>
       <w:r>
         <w:t xml:space="preserve">Generátor </w:t>
       </w:r>
@@ -1119,73 +1257,48 @@
         <w:tab/>
         <w:t xml:space="preserve">Pre zvolenú hodnotu parametra </w:t>
       </w:r>
-      <w:proofErr w:type="spellStart"/>
       <w:r>
         <w:rPr>
           <w:i/>
           <w:iCs/>
         </w:rPr>
-        <w:t>lambda</w:t>
-      </w:r>
-      <w:proofErr w:type="spellEnd"/>
+        <w:t>lambda = 2</w:t>
+      </w:r>
+      <w:r>
+        <w:t xml:space="preserve"> (priemerne </w:t>
+      </w:r>
+      <w:r>
+        <w:t>2</w:t>
+      </w:r>
+      <w:r>
+        <w:t xml:space="preserve"> výskyty udalosti za jednotku </w:t>
+      </w:r>
+      <w:r>
+        <w:t>času)</w:t>
+      </w:r>
+      <w:r>
+        <w:t xml:space="preserve"> sme si vygenerovali </w:t>
+      </w:r>
+      <w:r>
+        <w:t xml:space="preserve">10_000 </w:t>
+      </w:r>
+      <w:r>
+        <w:t>hodn</w:t>
+      </w:r>
+      <w:r>
+        <w:t>ô</w:t>
+      </w:r>
+      <w:r>
+        <w:t xml:space="preserve">t, na ktoré, keď sme v programe Input analyzer aplikovali </w:t>
+      </w:r>
+      <w:r>
+        <w:t xml:space="preserve">funkcionalitu </w:t>
+      </w:r>
       <w:r>
         <w:rPr>
           <w:i/>
           <w:iCs/>
         </w:rPr>
-        <w:t xml:space="preserve"> = 2</w:t>
-      </w:r>
-      <w:r>
-        <w:t xml:space="preserve"> (priemerne </w:t>
-      </w:r>
-      <w:r>
-        <w:t>2</w:t>
-      </w:r>
-      <w:r>
-        <w:t xml:space="preserve"> výskyty udalosti za jednotku </w:t>
-      </w:r>
-      <w:r>
-        <w:t>času)</w:t>
-      </w:r>
-      <w:r>
-        <w:t xml:space="preserve"> sme si vygenerovali </w:t>
-      </w:r>
-      <w:r>
-        <w:t xml:space="preserve">10_000 </w:t>
-      </w:r>
-      <w:r>
-        <w:t>hodn</w:t>
-      </w:r>
-      <w:r>
-        <w:t>ô</w:t>
-      </w:r>
-      <w:r>
-        <w:t xml:space="preserve">t, na ktoré, keď sme v programe </w:t>
-      </w:r>
-      <w:proofErr w:type="spellStart"/>
-      <w:r>
-        <w:t>Input</w:t>
-      </w:r>
-      <w:proofErr w:type="spellEnd"/>
-      <w:r>
-        <w:t xml:space="preserve"> </w:t>
-      </w:r>
-      <w:proofErr w:type="spellStart"/>
-      <w:r>
-        <w:t>analyzer</w:t>
-      </w:r>
-      <w:proofErr w:type="spellEnd"/>
-      <w:r>
-        <w:t xml:space="preserve"> aplikovali </w:t>
-      </w:r>
-      <w:r>
-        <w:t xml:space="preserve">funkcionalitu </w:t>
-      </w:r>
-      <w:r>
-        <w:rPr>
-          <w:i/>
-          <w:iCs/>
-        </w:rPr>
         <w:t>Fit all</w:t>
       </w:r>
       <w:r>
@@ -1200,6 +1313,7 @@
       <w:r>
         <w:rPr>
           <w:noProof/>
+          <w:lang w:val="en-US"/>
         </w:rPr>
         <w:drawing>
           <wp:inline distT="0" distB="0" distL="0" distR="0" wp14:anchorId="2C3F8829" wp14:editId="0DA3D9CF">
@@ -1217,7 +1331,7 @@
                     <pic:cNvPicPr/>
                   </pic:nvPicPr>
                   <pic:blipFill>
-                    <a:blip r:embed="rId5"/>
+                    <a:blip r:embed="rId6"/>
                     <a:stretch>
                       <a:fillRect/>
                     </a:stretch>
@@ -1248,18 +1362,40 @@
         <w:pStyle w:val="Caption"/>
         <w:jc w:val="center"/>
       </w:pPr>
-      <w:bookmarkStart w:id="2" w:name="_Toc193830559"/>
+      <w:bookmarkStart w:id="2" w:name="_Toc193961777"/>
       <w:r>
         <w:t xml:space="preserve">Obrázok </w:t>
       </w:r>
-      <w:fldSimple w:instr=" SEQ Obrázok \* ARABIC ">
-        <w:r>
-          <w:rPr>
-            <w:noProof/>
-          </w:rPr>
-          <w:t>1</w:t>
-        </w:r>
-      </w:fldSimple>
+      <w:r>
+        <w:rPr>
+          <w:noProof/>
+        </w:rPr>
+        <w:fldChar w:fldCharType="begin"/>
+      </w:r>
+      <w:r>
+        <w:rPr>
+          <w:noProof/>
+        </w:rPr>
+        <w:instrText xml:space="preserve"> SEQ Obrázok \* ARABIC </w:instrText>
+      </w:r>
+      <w:r>
+        <w:rPr>
+          <w:noProof/>
+        </w:rPr>
+        <w:fldChar w:fldCharType="separate"/>
+      </w:r>
+      <w:r>
+        <w:rPr>
+          <w:noProof/>
+        </w:rPr>
+        <w:t>1</w:t>
+      </w:r>
+      <w:r>
+        <w:rPr>
+          <w:noProof/>
+        </w:rPr>
+        <w:fldChar w:fldCharType="end"/>
+      </w:r>
       <w:r>
         <w:t xml:space="preserve"> </w:t>
       </w:r>
@@ -1269,21 +1405,8 @@
       <w:r>
         <w:t xml:space="preserve"> </w:t>
       </w:r>
-      <w:proofErr w:type="spellStart"/>
-      <w:r>
-        <w:t>Input</w:t>
-      </w:r>
-      <w:proofErr w:type="spellEnd"/>
-      <w:r>
-        <w:t xml:space="preserve"> </w:t>
-      </w:r>
-      <w:proofErr w:type="spellStart"/>
-      <w:r>
-        <w:t>analyzer</w:t>
-      </w:r>
-      <w:proofErr w:type="spellEnd"/>
-      <w:r>
-        <w:t xml:space="preserve"> </w:t>
+      <w:r>
+        <w:t xml:space="preserve">Input analyzer </w:t>
       </w:r>
       <w:r>
         <w:t xml:space="preserve">- vyhodnotenie vzoriek </w:t>
@@ -1309,7 +1432,6 @@
       <w:r>
         <w:t xml:space="preserve">Dostali sme výsledok EXPO(0,497), čo je exponenciálne rozdelenie pravdepodobnosti so strednou hodnotou počtu jednotiek medzi výskytmi 2 za sebou idúcich udalostí rovným približne 0.5, čo je prevrátená hodnota hodnoty </w:t>
       </w:r>
-      <w:proofErr w:type="spellStart"/>
       <w:r>
         <w:rPr>
           <w:i/>
@@ -1317,7 +1439,6 @@
         </w:rPr>
         <w:t>lambda</w:t>
       </w:r>
-      <w:proofErr w:type="spellEnd"/>
       <w:r>
         <w:t>. P-hodnota dosahuje hodnotu 0,724 a to je jednoznačne viac ako 0,05. Štvorcová chyba</w:t>
       </w:r>
@@ -1328,23 +1449,7 @@
         <w:t xml:space="preserve">(obrázok 2) cez </w:t>
       </w:r>
       <w:r>
-        <w:t xml:space="preserve">program </w:t>
-      </w:r>
-      <w:proofErr w:type="spellStart"/>
-      <w:r>
-        <w:t>Input</w:t>
-      </w:r>
-      <w:proofErr w:type="spellEnd"/>
-      <w:r>
-        <w:t xml:space="preserve"> </w:t>
-      </w:r>
-      <w:proofErr w:type="spellStart"/>
-      <w:r>
-        <w:t>analyzer</w:t>
-      </w:r>
-      <w:proofErr w:type="spellEnd"/>
-      <w:r>
-        <w:t xml:space="preserve"> </w:t>
+        <w:t xml:space="preserve">program Input analyzer </w:t>
       </w:r>
       <w:r>
         <w:t xml:space="preserve">10_000 vzoriek </w:t>
@@ -1360,36 +1465,20 @@
           <w:i/>
           <w:iCs/>
         </w:rPr>
-        <w:t>1/</w:t>
-      </w:r>
-      <w:proofErr w:type="spellStart"/>
+        <w:t xml:space="preserve">1/lambda = </w:t>
+      </w:r>
       <w:r>
         <w:rPr>
           <w:i/>
           <w:iCs/>
         </w:rPr>
-        <w:t>lambda</w:t>
-      </w:r>
-      <w:proofErr w:type="spellEnd"/>
+        <w:t xml:space="preserve">½ = </w:t>
+      </w:r>
       <w:r>
         <w:rPr>
           <w:i/>
           <w:iCs/>
         </w:rPr>
-        <w:t xml:space="preserve"> = </w:t>
-      </w:r>
-      <w:r>
-        <w:rPr>
-          <w:i/>
-          <w:iCs/>
-        </w:rPr>
-        <w:t xml:space="preserve">½ = </w:t>
-      </w:r>
-      <w:r>
-        <w:rPr>
-          <w:i/>
-          <w:iCs/>
-        </w:rPr>
         <w:t>0,5</w:t>
       </w:r>
       <w:r>
@@ -1402,6 +1491,10 @@
         <w:jc w:val="center"/>
       </w:pPr>
       <w:r>
+        <w:rPr>
+          <w:noProof/>
+          <w:lang w:val="en-US"/>
+        </w:rPr>
         <w:lastRenderedPageBreak/>
         <w:drawing>
           <wp:inline distT="0" distB="0" distL="0" distR="0" wp14:anchorId="62073FCB" wp14:editId="10A90E58">
@@ -1419,7 +1512,7 @@
                     <pic:cNvPicPr/>
                   </pic:nvPicPr>
                   <pic:blipFill>
-                    <a:blip r:embed="rId6"/>
+                    <a:blip r:embed="rId7"/>
                     <a:stretch>
                       <a:fillRect/>
                     </a:stretch>
@@ -1450,35 +1543,44 @@
         <w:pStyle w:val="Caption"/>
         <w:jc w:val="center"/>
       </w:pPr>
-      <w:bookmarkStart w:id="3" w:name="_Toc193830560"/>
+      <w:bookmarkStart w:id="3" w:name="_Toc193961778"/>
       <w:r>
         <w:t xml:space="preserve">Obrázok </w:t>
       </w:r>
-      <w:fldSimple w:instr=" SEQ Obrázok \* ARABIC ">
-        <w:r>
-          <w:rPr>
-            <w:noProof/>
-          </w:rPr>
-          <w:t>2</w:t>
-        </w:r>
-      </w:fldSimple>
-      <w:r>
-        <w:t xml:space="preserve"> - vygenerovanie vzoriek pre exponenciálne rozdelenie programom </w:t>
-      </w:r>
-      <w:proofErr w:type="spellStart"/>
-      <w:r>
-        <w:t>Input</w:t>
-      </w:r>
-      <w:proofErr w:type="spellEnd"/>
-      <w:r>
-        <w:t xml:space="preserve"> </w:t>
-      </w:r>
-      <w:proofErr w:type="spellStart"/>
-      <w:r>
-        <w:t>analyzer</w:t>
+      <w:r>
+        <w:rPr>
+          <w:noProof/>
+        </w:rPr>
+        <w:fldChar w:fldCharType="begin"/>
+      </w:r>
+      <w:r>
+        <w:rPr>
+          <w:noProof/>
+        </w:rPr>
+        <w:instrText xml:space="preserve"> SEQ Obrázok \* ARABIC </w:instrText>
+      </w:r>
+      <w:r>
+        <w:rPr>
+          <w:noProof/>
+        </w:rPr>
+        <w:fldChar w:fldCharType="separate"/>
+      </w:r>
+      <w:r>
+        <w:rPr>
+          <w:noProof/>
+        </w:rPr>
+        <w:t>2</w:t>
+      </w:r>
+      <w:r>
+        <w:rPr>
+          <w:noProof/>
+        </w:rPr>
+        <w:fldChar w:fldCharType="end"/>
+      </w:r>
+      <w:r>
+        <w:t xml:space="preserve"> - vygenerovanie vzoriek pre exponenciálne rozdelenie programom Input analyzer</w:t>
       </w:r>
       <w:bookmarkEnd w:id="3"/>
-      <w:proofErr w:type="spellEnd"/>
     </w:p>
     <w:p>
       <w:pPr>
@@ -1508,6 +1610,7 @@
       <w:r>
         <w:rPr>
           <w:noProof/>
+          <w:lang w:val="en-US"/>
         </w:rPr>
         <w:drawing>
           <wp:inline distT="0" distB="0" distL="0" distR="0" wp14:anchorId="5547025E" wp14:editId="1FA35880">
@@ -1527,7 +1630,7 @@
                     </pic:cNvPicPr>
                   </pic:nvPicPr>
                   <pic:blipFill>
-                    <a:blip r:embed="rId7">
+                    <a:blip r:embed="rId8">
                       <a:extLst>
                         <a:ext uri="{28A0092B-C50C-407E-A947-70E740481C1C}">
                           <a14:useLocalDpi xmlns:a14="http://schemas.microsoft.com/office/drawing/2010/main" val="0"/>
@@ -1566,18 +1669,40 @@
         <w:pStyle w:val="Caption"/>
         <w:jc w:val="center"/>
       </w:pPr>
-      <w:bookmarkStart w:id="4" w:name="_Toc193830561"/>
+      <w:bookmarkStart w:id="4" w:name="_Toc193961779"/>
       <w:r>
         <w:t xml:space="preserve">Obrázok </w:t>
       </w:r>
-      <w:fldSimple w:instr=" SEQ Obrázok \* ARABIC ">
-        <w:r>
-          <w:rPr>
-            <w:noProof/>
-          </w:rPr>
-          <w:t>3</w:t>
-        </w:r>
-      </w:fldSimple>
+      <w:r>
+        <w:rPr>
+          <w:noProof/>
+        </w:rPr>
+        <w:fldChar w:fldCharType="begin"/>
+      </w:r>
+      <w:r>
+        <w:rPr>
+          <w:noProof/>
+        </w:rPr>
+        <w:instrText xml:space="preserve"> SEQ Obrázok \* ARABIC </w:instrText>
+      </w:r>
+      <w:r>
+        <w:rPr>
+          <w:noProof/>
+        </w:rPr>
+        <w:fldChar w:fldCharType="separate"/>
+      </w:r>
+      <w:r>
+        <w:rPr>
+          <w:noProof/>
+        </w:rPr>
+        <w:t>3</w:t>
+      </w:r>
+      <w:r>
+        <w:rPr>
+          <w:noProof/>
+        </w:rPr>
+        <w:fldChar w:fldCharType="end"/>
+      </w:r>
       <w:r>
         <w:t xml:space="preserve"> - porovnanie výsledkov vzoriek pre exponenciálne rozdelenie pravdepodobnosti</w:t>
       </w:r>
@@ -1587,7 +1712,7 @@
       <w:pPr>
         <w:pStyle w:val="Heading2"/>
       </w:pPr>
-      <w:bookmarkStart w:id="5" w:name="_Toc193830555"/>
+      <w:bookmarkStart w:id="5" w:name="_Toc194449924"/>
       <w:r>
         <w:t>Generátor pre t</w:t>
       </w:r>
@@ -1636,21 +1761,8 @@
         <w:t>Fit all</w:t>
       </w:r>
       <w:r>
-        <w:t xml:space="preserve"> programu </w:t>
-      </w:r>
-      <w:proofErr w:type="spellStart"/>
-      <w:r>
-        <w:t>Input</w:t>
-      </w:r>
-      <w:proofErr w:type="spellEnd"/>
-      <w:r>
-        <w:t xml:space="preserve"> </w:t>
-      </w:r>
-      <w:proofErr w:type="spellStart"/>
-      <w:r>
-        <w:t>analyzer</w:t>
-      </w:r>
-      <w:proofErr w:type="spellEnd"/>
+        <w:t xml:space="preserve"> programu Input analyzer</w:t>
+      </w:r>
       <w:r>
         <w:t xml:space="preserve"> sme dostali výsledky zobrazené na obrázku 4</w:t>
       </w:r>
@@ -1676,6 +1788,10 @@
         <w:jc w:val="center"/>
       </w:pPr>
       <w:r>
+        <w:rPr>
+          <w:noProof/>
+          <w:lang w:val="en-US"/>
+        </w:rPr>
         <w:lastRenderedPageBreak/>
         <w:drawing>
           <wp:inline distT="0" distB="0" distL="0" distR="0" wp14:anchorId="1553D8C5" wp14:editId="1AED6D40">
@@ -1693,7 +1809,7 @@
                     <pic:cNvPicPr/>
                   </pic:nvPicPr>
                   <pic:blipFill>
-                    <a:blip r:embed="rId8"/>
+                    <a:blip r:embed="rId9"/>
                     <a:stretch>
                       <a:fillRect/>
                     </a:stretch>
@@ -1724,36 +1840,45 @@
         <w:pStyle w:val="Caption"/>
         <w:jc w:val="center"/>
       </w:pPr>
-      <w:bookmarkStart w:id="6" w:name="_Toc193830562"/>
+      <w:bookmarkStart w:id="6" w:name="_Toc193961780"/>
       <w:r>
         <w:t xml:space="preserve">Obrázok </w:t>
       </w:r>
-      <w:fldSimple w:instr=" SEQ Obrázok \* ARABIC ">
-        <w:r>
-          <w:rPr>
-            <w:noProof/>
-          </w:rPr>
-          <w:t>4</w:t>
-        </w:r>
-      </w:fldSimple>
+      <w:r>
+        <w:rPr>
+          <w:noProof/>
+        </w:rPr>
+        <w:fldChar w:fldCharType="begin"/>
+      </w:r>
+      <w:r>
+        <w:rPr>
+          <w:noProof/>
+        </w:rPr>
+        <w:instrText xml:space="preserve"> SEQ Obrázok \* ARABIC </w:instrText>
+      </w:r>
+      <w:r>
+        <w:rPr>
+          <w:noProof/>
+        </w:rPr>
+        <w:fldChar w:fldCharType="separate"/>
+      </w:r>
+      <w:r>
+        <w:rPr>
+          <w:noProof/>
+        </w:rPr>
+        <w:t>4</w:t>
+      </w:r>
+      <w:r>
+        <w:rPr>
+          <w:noProof/>
+        </w:rPr>
+        <w:fldChar w:fldCharType="end"/>
+      </w:r>
       <w:r>
         <w:t xml:space="preserve"> - </w:t>
       </w:r>
-      <w:proofErr w:type="spellStart"/>
-      <w:r>
-        <w:t>Input</w:t>
-      </w:r>
-      <w:proofErr w:type="spellEnd"/>
-      <w:r>
-        <w:t xml:space="preserve"> </w:t>
-      </w:r>
-      <w:proofErr w:type="spellStart"/>
-      <w:r>
-        <w:t>analyzer</w:t>
-      </w:r>
-      <w:proofErr w:type="spellEnd"/>
-      <w:r>
-        <w:t xml:space="preserve"> - vyhodnotenie vzoriek generátora </w:t>
+      <w:r>
+        <w:t xml:space="preserve">Input analyzer - vyhodnotenie vzoriek generátora </w:t>
       </w:r>
       <w:r>
         <w:t>trojuholníkového</w:t>
@@ -1768,23 +1893,7 @@
         <w:jc w:val="both"/>
       </w:pPr>
       <w:r>
-        <w:t xml:space="preserve">Následne sme si pre spomenuté parametre vygenerovali 10_000 vzoriek s trojuholníkovým rozdelením cez program </w:t>
-      </w:r>
-      <w:proofErr w:type="spellStart"/>
-      <w:r>
-        <w:t>Input</w:t>
-      </w:r>
-      <w:proofErr w:type="spellEnd"/>
-      <w:r>
-        <w:t xml:space="preserve"> </w:t>
-      </w:r>
-      <w:proofErr w:type="spellStart"/>
-      <w:r>
-        <w:t>analyzer</w:t>
-      </w:r>
-      <w:proofErr w:type="spellEnd"/>
-      <w:r>
-        <w:t>.</w:t>
+        <w:t>Následne sme si pre spomenuté parametre vygenerovali 10_000 vzoriek s trojuholníkovým rozdelením cez program Input analyzer.</w:t>
       </w:r>
     </w:p>
     <w:p>
@@ -1795,6 +1904,7 @@
       <w:r>
         <w:rPr>
           <w:noProof/>
+          <w:lang w:val="en-US"/>
         </w:rPr>
         <w:drawing>
           <wp:inline distT="0" distB="0" distL="0" distR="0" wp14:anchorId="5D869C45" wp14:editId="10FB6A76">
@@ -1814,7 +1924,7 @@
                     </pic:cNvPicPr>
                   </pic:nvPicPr>
                   <pic:blipFill>
-                    <a:blip r:embed="rId9">
+                    <a:blip r:embed="rId10">
                       <a:extLst>
                         <a:ext uri="{28A0092B-C50C-407E-A947-70E740481C1C}">
                           <a14:useLocalDpi xmlns:a14="http://schemas.microsoft.com/office/drawing/2010/main" val="0"/>
@@ -1853,18 +1963,40 @@
         <w:pStyle w:val="Caption"/>
         <w:jc w:val="center"/>
       </w:pPr>
-      <w:bookmarkStart w:id="7" w:name="_Toc193830563"/>
+      <w:bookmarkStart w:id="7" w:name="_Toc193961781"/>
       <w:r>
         <w:t xml:space="preserve">Obrázok </w:t>
       </w:r>
-      <w:fldSimple w:instr=" SEQ Obrázok \* ARABIC ">
-        <w:r>
-          <w:rPr>
-            <w:noProof/>
-          </w:rPr>
-          <w:t>5</w:t>
-        </w:r>
-      </w:fldSimple>
+      <w:r>
+        <w:rPr>
+          <w:noProof/>
+        </w:rPr>
+        <w:fldChar w:fldCharType="begin"/>
+      </w:r>
+      <w:r>
+        <w:rPr>
+          <w:noProof/>
+        </w:rPr>
+        <w:instrText xml:space="preserve"> SEQ Obrázok \* ARABIC </w:instrText>
+      </w:r>
+      <w:r>
+        <w:rPr>
+          <w:noProof/>
+        </w:rPr>
+        <w:fldChar w:fldCharType="separate"/>
+      </w:r>
+      <w:r>
+        <w:rPr>
+          <w:noProof/>
+        </w:rPr>
+        <w:t>5</w:t>
+      </w:r>
+      <w:r>
+        <w:rPr>
+          <w:noProof/>
+        </w:rPr>
+        <w:fldChar w:fldCharType="end"/>
+      </w:r>
       <w:r>
         <w:t xml:space="preserve"> - </w:t>
       </w:r>
@@ -1896,16 +2028,322 @@
         <w:t>správne</w:t>
       </w:r>
       <w:r>
+        <w:t xml:space="preserve"> naimplementované</w:t>
+      </w:r>
+      <w:r>
+        <w:t>.</w:t>
+      </w:r>
+    </w:p>
+    <w:p>
+      <w:r>
+        <w:br w:type="page"/>
+      </w:r>
+    </w:p>
+    <w:p>
+      <w:pPr>
+        <w:pStyle w:val="Heading1"/>
+      </w:pPr>
+      <w:bookmarkStart w:id="8" w:name="_Toc194449925"/>
+      <w:r>
+        <w:lastRenderedPageBreak/>
+        <w:t>Diagram udalostnej simulácie</w:t>
+      </w:r>
+      <w:bookmarkEnd w:id="8"/>
+    </w:p>
+    <w:p>
+      <w:pPr>
+        <w:jc w:val="both"/>
+      </w:pPr>
+      <w:r>
+        <w:tab/>
+      </w:r>
+      <w:r>
+        <w:t>Pre správnu implementáciu je nevyhnutný</w:t>
+      </w:r>
+      <w:r>
+        <w:t>m</w:t>
+      </w:r>
+      <w:r>
+        <w:t xml:space="preserve"> základ</w:t>
+      </w:r>
+      <w:r>
+        <w:t>om</w:t>
+      </w:r>
+      <w:r>
+        <w:t xml:space="preserve"> si dobre navrhnúť diagram udalostí, ktoré</w:t>
+      </w:r>
+      <w:r>
+        <w:t>ho prvky</w:t>
+      </w:r>
+      <w:r>
+        <w:t xml:space="preserve"> poukazujú na vzťahy medzi vzájomným plánovaním udalostí. </w:t>
+      </w:r>
+      <w:r>
+        <w:t>Na obrázku 6 je</w:t>
+      </w:r>
+      <w:r>
+        <w:t xml:space="preserve"> znázornený</w:t>
+      </w:r>
+      <w:r>
+        <w:t xml:space="preserve"> diagram udalostnej simulácie.</w:t>
+      </w:r>
+      <w:r>
         <w:t xml:space="preserve"> </w:t>
       </w:r>
-      <w:proofErr w:type="spellStart"/>
-      <w:r>
-        <w:t>naimplementované</w:t>
-      </w:r>
-      <w:proofErr w:type="spellEnd"/>
+    </w:p>
+    <w:p>
+      <w:pPr>
+        <w:jc w:val="both"/>
+      </w:pPr>
+      <w:r>
+        <w:rPr>
+          <w:b/>
+        </w:rPr>
+        <w:t>Začiatok činnosti</w:t>
+      </w:r>
+      <w:r>
+        <w:t xml:space="preserve"> </w:t>
+      </w:r>
+      <w:r>
+        <w:t>(</w:t>
+      </w:r>
+      <w:r>
+        <w:t>prípravy materiálu, rezania, morenia a lakovania, skladania, montáže kovaní</w:t>
+      </w:r>
+      <w:r>
+        <w:t>)</w:t>
+      </w:r>
+      <w:r>
+        <w:t xml:space="preserve"> </w:t>
+      </w:r>
+      <w:r>
+        <w:rPr>
+          <w:b/>
+        </w:rPr>
+        <w:t>môže</w:t>
+      </w:r>
+      <w:r>
+        <w:rPr>
+          <w:b/>
+        </w:rPr>
+        <w:t xml:space="preserve"> naplánovať </w:t>
+      </w:r>
+      <w:r>
+        <w:rPr>
+          <w:b/>
+          <w:u w:val="single"/>
+        </w:rPr>
+        <w:t>len</w:t>
+      </w:r>
+      <w:r>
+        <w:rPr>
+          <w:b/>
+        </w:rPr>
+        <w:t xml:space="preserve"> svoj koniec činnosti</w:t>
+      </w:r>
       <w:r>
         <w:t>.</w:t>
       </w:r>
+      <w:r>
+        <w:t xml:space="preserve"> </w:t>
+      </w:r>
+    </w:p>
+    <w:p>
+      <w:pPr>
+        <w:jc w:val="both"/>
+      </w:pPr>
+      <w:r>
+        <w:rPr>
+          <w:b/>
+        </w:rPr>
+        <w:t>Ukončenie činnosti</w:t>
+      </w:r>
+      <w:r>
+        <w:t xml:space="preserve"> </w:t>
+      </w:r>
+      <w:r>
+        <w:t>(</w:t>
+      </w:r>
+      <w:r>
+        <w:t>rezania, morenia a lakovania, skladania, montáže kovaní</w:t>
+      </w:r>
+      <w:r>
+        <w:t>)</w:t>
+      </w:r>
+      <w:r>
+        <w:rPr>
+          <w:b/>
+        </w:rPr>
+        <w:t xml:space="preserve"> môže</w:t>
+      </w:r>
+      <w:r>
+        <w:rPr>
+          <w:b/>
+        </w:rPr>
+        <w:t xml:space="preserve"> naplánovať</w:t>
+      </w:r>
+      <w:r>
+        <w:rPr>
+          <w:b/>
+        </w:rPr>
+        <w:t>:</w:t>
+      </w:r>
+    </w:p>
+    <w:p>
+      <w:pPr>
+        <w:pStyle w:val="ListParagraph"/>
+        <w:numPr>
+          <w:ilvl w:val="0"/>
+          <w:numId w:val="1"/>
+        </w:numPr>
+        <w:jc w:val="both"/>
+      </w:pPr>
+      <w:r>
+        <w:rPr>
+          <w:b/>
+        </w:rPr>
+        <w:t>začiatok svojej činnosti</w:t>
+      </w:r>
+    </w:p>
+    <w:p>
+      <w:pPr>
+        <w:pStyle w:val="ListParagraph"/>
+        <w:numPr>
+          <w:ilvl w:val="0"/>
+          <w:numId w:val="1"/>
+        </w:numPr>
+        <w:jc w:val="both"/>
+      </w:pPr>
+      <w:r>
+        <w:rPr>
+          <w:b/>
+        </w:rPr>
+        <w:t>prechod</w:t>
+      </w:r>
+      <w:r>
+        <w:t xml:space="preserve"> </w:t>
+      </w:r>
+      <w:r>
+        <w:rPr>
+          <w:b/>
+        </w:rPr>
+        <w:t>medzi halou a skladom</w:t>
+      </w:r>
+      <w:r>
+        <w:t xml:space="preserve"> (pokiaľ ešte stolár nezačal </w:t>
+      </w:r>
+      <w:r>
+        <w:t>žiadnu</w:t>
+      </w:r>
+      <w:r>
+        <w:t xml:space="preserve"> prácu alebo ide o stolára zo skupiny A, ktorý sa musí vždy </w:t>
+      </w:r>
+      <w:r>
+        <w:t xml:space="preserve">vrátiť </w:t>
+      </w:r>
+      <w:r>
+        <w:t>do skladu pri spracovaní novej objednávky</w:t>
+      </w:r>
+      <w:r>
+        <w:t>)</w:t>
+      </w:r>
+    </w:p>
+    <w:p>
+      <w:pPr>
+        <w:pStyle w:val="ListParagraph"/>
+        <w:numPr>
+          <w:ilvl w:val="0"/>
+          <w:numId w:val="1"/>
+        </w:numPr>
+        <w:jc w:val="both"/>
+      </w:pPr>
+      <w:r>
+        <w:rPr>
+          <w:b/>
+        </w:rPr>
+        <w:t>prechod medzi montážnymi miestami</w:t>
+      </w:r>
+      <w:bookmarkStart w:id="9" w:name="_GoBack"/>
+      <w:bookmarkEnd w:id="9"/>
+    </w:p>
+    <w:p>
+      <w:pPr>
+        <w:keepNext/>
+        <w:jc w:val="center"/>
+      </w:pPr>
+      <w:r>
+        <w:pict w14:anchorId="2B49C8A3">
+          <v:shapetype id="_x0000_t75" coordsize="21600,21600" o:spt="75" o:preferrelative="t" path="m@4@5l@4@11@9@11@9@5xe" filled="f" stroked="f">
+            <v:stroke joinstyle="miter"/>
+            <v:formulas>
+              <v:f eqn="if lineDrawn pixelLineWidth 0"/>
+              <v:f eqn="sum @0 1 0"/>
+              <v:f eqn="sum 0 0 @1"/>
+              <v:f eqn="prod @2 1 2"/>
+              <v:f eqn="prod @3 21600 pixelWidth"/>
+              <v:f eqn="prod @3 21600 pixelHeight"/>
+              <v:f eqn="sum @0 0 1"/>
+              <v:f eqn="prod @6 1 2"/>
+              <v:f eqn="prod @7 21600 pixelWidth"/>
+              <v:f eqn="sum @8 21600 0"/>
+              <v:f eqn="prod @7 21600 pixelHeight"/>
+              <v:f eqn="sum @10 21600 0"/>
+            </v:formulas>
+            <v:path o:extrusionok="f" gradientshapeok="t" o:connecttype="rect"/>
+            <o:lock v:ext="edit" aspectratio="t"/>
+          </v:shapetype>
+          <v:shape id="_x0000_i1025" type="#_x0000_t75" style="width:476.1pt;height:444.9pt">
+            <v:imagedata r:id="rId11" o:title="diag-evt-dis"/>
+          </v:shape>
+        </w:pict>
+      </w:r>
+    </w:p>
+    <w:p>
+      <w:pPr>
+        <w:pStyle w:val="Caption"/>
+        <w:jc w:val="center"/>
+      </w:pPr>
+      <w:bookmarkStart w:id="10" w:name="_Toc193961782"/>
+      <w:r>
+        <w:t xml:space="preserve">Obrázok </w:t>
+      </w:r>
+      <w:r>
+        <w:rPr>
+          <w:noProof/>
+        </w:rPr>
+        <w:fldChar w:fldCharType="begin"/>
+      </w:r>
+      <w:r>
+        <w:rPr>
+          <w:noProof/>
+        </w:rPr>
+        <w:instrText xml:space="preserve"> SEQ Obrázok \* ARABIC </w:instrText>
+      </w:r>
+      <w:r>
+        <w:rPr>
+          <w:noProof/>
+        </w:rPr>
+        <w:fldChar w:fldCharType="separate"/>
+      </w:r>
+      <w:r>
+        <w:rPr>
+          <w:noProof/>
+        </w:rPr>
+        <w:t>6</w:t>
+      </w:r>
+      <w:r>
+        <w:rPr>
+          <w:noProof/>
+        </w:rPr>
+        <w:fldChar w:fldCharType="end"/>
+      </w:r>
+      <w:r>
+        <w:t xml:space="preserve"> – diagram udalostnej simulácie</w:t>
+      </w:r>
+      <w:bookmarkEnd w:id="10"/>
+      <w:r>
+        <w:t xml:space="preserve"> výroby nábytku</w:t>
+      </w:r>
     </w:p>
     <w:p>
       <w:r>
@@ -1916,20 +2354,12 @@
       <w:pPr>
         <w:pStyle w:val="Heading1"/>
       </w:pPr>
-      <w:bookmarkStart w:id="8" w:name="_Toc193830556"/>
+      <w:bookmarkStart w:id="11" w:name="_Toc194449926"/>
       <w:r>
         <w:lastRenderedPageBreak/>
-        <w:t xml:space="preserve">Diagram </w:t>
-      </w:r>
-      <w:proofErr w:type="spellStart"/>
-      <w:r>
-        <w:t>udalostnej</w:t>
-      </w:r>
-      <w:proofErr w:type="spellEnd"/>
-      <w:r>
-        <w:t xml:space="preserve"> simulácie</w:t>
-      </w:r>
-      <w:bookmarkEnd w:id="8"/>
+        <w:t>Architektúra riešenia</w:t>
+      </w:r>
+      <w:bookmarkEnd w:id="11"/>
     </w:p>
     <w:sectPr>
       <w:pgSz w:w="11906" w:h="16838"/>
@@ -1941,8 +2371,128 @@
 </w:document>
 </file>
 
+<file path=word/numbering.xml><?xml version="1.0" encoding="utf-8"?>
+<w:numbering xmlns:wpc="http://schemas.microsoft.com/office/word/2010/wordprocessingCanvas" xmlns:mc="http://schemas.openxmlformats.org/markup-compatibility/2006" xmlns:o="urn:schemas-microsoft-com:office:office" xmlns:r="http://schemas.openxmlformats.org/officeDocument/2006/relationships" xmlns:m="http://schemas.openxmlformats.org/officeDocument/2006/math" xmlns:v="urn:schemas-microsoft-com:vml" xmlns:wp14="http://schemas.microsoft.com/office/word/2010/wordprocessingDrawing" xmlns:wp="http://schemas.openxmlformats.org/drawingml/2006/wordprocessingDrawing" xmlns:w10="urn:schemas-microsoft-com:office:word" xmlns:w="http://schemas.openxmlformats.org/wordprocessingml/2006/main" xmlns:w14="http://schemas.microsoft.com/office/word/2010/wordml" xmlns:w15="http://schemas.microsoft.com/office/word/2012/wordml" xmlns:wpg="http://schemas.microsoft.com/office/word/2010/wordprocessingGroup" xmlns:wpi="http://schemas.microsoft.com/office/word/2010/wordprocessingInk" xmlns:wne="http://schemas.microsoft.com/office/word/2006/wordml" xmlns:wps="http://schemas.microsoft.com/office/word/2010/wordprocessingShape" mc:Ignorable="w14 w15 wp14">
+  <w:abstractNum w:abstractNumId="0" w15:restartNumberingAfterBreak="0">
+    <w:nsid w:val="306C5666"/>
+    <w:multiLevelType w:val="hybridMultilevel"/>
+    <w:tmpl w:val="7A7A340E"/>
+    <w:lvl w:ilvl="0" w:tplc="745EDF06">
+      <w:numFmt w:val="bullet"/>
+      <w:lvlText w:val="-"/>
+      <w:lvlJc w:val="left"/>
+      <w:pPr>
+        <w:ind w:left="720" w:hanging="360"/>
+      </w:pPr>
+      <w:rPr>
+        <w:rFonts w:ascii="Calibri" w:eastAsiaTheme="minorHAnsi" w:hAnsi="Calibri" w:cs="Calibri" w:hint="default"/>
+      </w:rPr>
+    </w:lvl>
+    <w:lvl w:ilvl="1" w:tplc="04090003" w:tentative="1">
+      <w:start w:val="1"/>
+      <w:numFmt w:val="bullet"/>
+      <w:lvlText w:val="o"/>
+      <w:lvlJc w:val="left"/>
+      <w:pPr>
+        <w:ind w:left="1440" w:hanging="360"/>
+      </w:pPr>
+      <w:rPr>
+        <w:rFonts w:ascii="Courier New" w:hAnsi="Courier New" w:cs="Courier New" w:hint="default"/>
+      </w:rPr>
+    </w:lvl>
+    <w:lvl w:ilvl="2" w:tplc="04090005" w:tentative="1">
+      <w:start w:val="1"/>
+      <w:numFmt w:val="bullet"/>
+      <w:lvlText w:val=""/>
+      <w:lvlJc w:val="left"/>
+      <w:pPr>
+        <w:ind w:left="2160" w:hanging="360"/>
+      </w:pPr>
+      <w:rPr>
+        <w:rFonts w:ascii="Wingdings" w:hAnsi="Wingdings" w:hint="default"/>
+      </w:rPr>
+    </w:lvl>
+    <w:lvl w:ilvl="3" w:tplc="04090001" w:tentative="1">
+      <w:start w:val="1"/>
+      <w:numFmt w:val="bullet"/>
+      <w:lvlText w:val=""/>
+      <w:lvlJc w:val="left"/>
+      <w:pPr>
+        <w:ind w:left="2880" w:hanging="360"/>
+      </w:pPr>
+      <w:rPr>
+        <w:rFonts w:ascii="Symbol" w:hAnsi="Symbol" w:hint="default"/>
+      </w:rPr>
+    </w:lvl>
+    <w:lvl w:ilvl="4" w:tplc="04090003" w:tentative="1">
+      <w:start w:val="1"/>
+      <w:numFmt w:val="bullet"/>
+      <w:lvlText w:val="o"/>
+      <w:lvlJc w:val="left"/>
+      <w:pPr>
+        <w:ind w:left="3600" w:hanging="360"/>
+      </w:pPr>
+      <w:rPr>
+        <w:rFonts w:ascii="Courier New" w:hAnsi="Courier New" w:cs="Courier New" w:hint="default"/>
+      </w:rPr>
+    </w:lvl>
+    <w:lvl w:ilvl="5" w:tplc="04090005" w:tentative="1">
+      <w:start w:val="1"/>
+      <w:numFmt w:val="bullet"/>
+      <w:lvlText w:val=""/>
+      <w:lvlJc w:val="left"/>
+      <w:pPr>
+        <w:ind w:left="4320" w:hanging="360"/>
+      </w:pPr>
+      <w:rPr>
+        <w:rFonts w:ascii="Wingdings" w:hAnsi="Wingdings" w:hint="default"/>
+      </w:rPr>
+    </w:lvl>
+    <w:lvl w:ilvl="6" w:tplc="04090001" w:tentative="1">
+      <w:start w:val="1"/>
+      <w:numFmt w:val="bullet"/>
+      <w:lvlText w:val=""/>
+      <w:lvlJc w:val="left"/>
+      <w:pPr>
+        <w:ind w:left="5040" w:hanging="360"/>
+      </w:pPr>
+      <w:rPr>
+        <w:rFonts w:ascii="Symbol" w:hAnsi="Symbol" w:hint="default"/>
+      </w:rPr>
+    </w:lvl>
+    <w:lvl w:ilvl="7" w:tplc="04090003" w:tentative="1">
+      <w:start w:val="1"/>
+      <w:numFmt w:val="bullet"/>
+      <w:lvlText w:val="o"/>
+      <w:lvlJc w:val="left"/>
+      <w:pPr>
+        <w:ind w:left="5760" w:hanging="360"/>
+      </w:pPr>
+      <w:rPr>
+        <w:rFonts w:ascii="Courier New" w:hAnsi="Courier New" w:cs="Courier New" w:hint="default"/>
+      </w:rPr>
+    </w:lvl>
+    <w:lvl w:ilvl="8" w:tplc="04090005" w:tentative="1">
+      <w:start w:val="1"/>
+      <w:numFmt w:val="bullet"/>
+      <w:lvlText w:val=""/>
+      <w:lvlJc w:val="left"/>
+      <w:pPr>
+        <w:ind w:left="6480" w:hanging="360"/>
+      </w:pPr>
+      <w:rPr>
+        <w:rFonts w:ascii="Wingdings" w:hAnsi="Wingdings" w:hint="default"/>
+      </w:rPr>
+    </w:lvl>
+  </w:abstractNum>
+  <w:num w:numId="1">
+    <w:abstractNumId w:val="0"/>
+  </w:num>
+</w:numbering>
+</file>
+
 <file path=word/styles.xml><?xml version="1.0" encoding="utf-8"?>
-<w:styles xmlns:mc="http://schemas.openxmlformats.org/markup-compatibility/2006" xmlns:r="http://schemas.openxmlformats.org/officeDocument/2006/relationships" xmlns:w="http://schemas.openxmlformats.org/wordprocessingml/2006/main" xmlns:w14="http://schemas.microsoft.com/office/word/2010/wordml" xmlns:w15="http://schemas.microsoft.com/office/word/2012/wordml" xmlns:w16cex="http://schemas.microsoft.com/office/word/2018/wordml/cex" xmlns:w16cid="http://schemas.microsoft.com/office/word/2016/wordml/cid" xmlns:w16="http://schemas.microsoft.com/office/word/2018/wordml" xmlns:w16du="http://schemas.microsoft.com/office/word/2023/wordml/word16du" xmlns:w16sdtdh="http://schemas.microsoft.com/office/word/2020/wordml/sdtdatahash" xmlns:w16sdtfl="http://schemas.microsoft.com/office/word/2024/wordml/sdtformatlock" xmlns:w16se="http://schemas.microsoft.com/office/word/2015/wordml/symex" mc:Ignorable="w14 w15 w16se w16cid w16 w16cex w16sdtdh w16sdtfl w16du">
+<w:styles xmlns:mc="http://schemas.openxmlformats.org/markup-compatibility/2006" xmlns:r="http://schemas.openxmlformats.org/officeDocument/2006/relationships" xmlns:w="http://schemas.openxmlformats.org/wordprocessingml/2006/main" xmlns:w14="http://schemas.microsoft.com/office/word/2010/wordml" xmlns:w15="http://schemas.microsoft.com/office/word/2012/wordml" mc:Ignorable="w14 w15">
   <w:docDefaults>
     <w:rPrDefault>
       <w:rPr>
@@ -1960,7 +2510,7 @@
       </w:pPr>
     </w:pPrDefault>
   </w:docDefaults>
-  <w:latentStyles w:defLockedState="0" w:defUIPriority="99" w:defSemiHidden="0" w:defUnhideWhenUsed="0" w:defQFormat="0" w:count="376">
+  <w:latentStyles w:defLockedState="0" w:defUIPriority="99" w:defSemiHidden="0" w:defUnhideWhenUsed="0" w:defQFormat="0" w:count="371">
     <w:lsdException w:name="Normal" w:uiPriority="0" w:qFormat="1"/>
     <w:lsdException w:name="heading 1" w:uiPriority="9" w:qFormat="1"/>
     <w:lsdException w:name="heading 2" w:semiHidden="1" w:uiPriority="9" w:unhideWhenUsed="1" w:qFormat="1"/>
@@ -2332,11 +2882,6 @@
     <w:lsdException w:name="List Table 5 Dark Accent 6" w:uiPriority="50"/>
     <w:lsdException w:name="List Table 6 Colorful Accent 6" w:uiPriority="51"/>
     <w:lsdException w:name="List Table 7 Colorful Accent 6" w:uiPriority="52"/>
-    <w:lsdException w:name="Mention" w:semiHidden="1" w:unhideWhenUsed="1"/>
-    <w:lsdException w:name="Smart Hyperlink" w:semiHidden="1" w:unhideWhenUsed="1"/>
-    <w:lsdException w:name="Hashtag" w:semiHidden="1" w:unhideWhenUsed="1"/>
-    <w:lsdException w:name="Unresolved Mention" w:semiHidden="1" w:unhideWhenUsed="1"/>
-    <w:lsdException w:name="Smart Link" w:semiHidden="1" w:unhideWhenUsed="1"/>
   </w:latentStyles>
   <w:style w:type="paragraph" w:default="1" w:styleId="Normal">
     <w:name w:val="Normal"/>
@@ -3248,7 +3793,7 @@
 </file>
 
 <file path=customXml/itemProps1.xml><?xml version="1.0" encoding="utf-8"?>
-<ds:datastoreItem xmlns:ds="http://schemas.openxmlformats.org/officeDocument/2006/customXml" ds:itemID="{731E4C82-3CDC-425D-A072-F4BB7E1ADD10}">
+<ds:datastoreItem xmlns:ds="http://schemas.openxmlformats.org/officeDocument/2006/customXml" ds:itemID="{D9DC9274-2856-4430-B583-0308A0087F4F}">
   <ds:schemaRefs>
     <ds:schemaRef ds:uri="http://schemas.openxmlformats.org/officeDocument/2006/bibliography"/>
   </ds:schemaRefs>

</xml_diff>